<commit_message>
Tarea 11 : Mejora documento
Cambio error gramatical
</commit_message>
<xml_diff>
--- a/src/main/resources/doc/Informes técnicos/S2/2.Informe técnico gestión de la configuración.docx
+++ b/src/main/resources/doc/Informes técnicos/S2/2.Informe técnico gestión de la configuración.docx
@@ -222,6 +222,7 @@
         <w15:appearance w15:val="hidden"/>
         <w:text/>
       </w:sdtPr>
+      <w:sdtEndPr/>
       <w:sdtContent>
         <w:p>
           <w:pPr>
@@ -879,7 +880,14 @@
                 <w:rStyle w:val="Hipervnculo"/>
                 <w:noProof/>
               </w:rPr>
-              <w:t>política de versiones</w:t>
+              <w:t>P</w:t>
+            </w:r>
+            <w:r>
+              <w:rPr>
+                <w:rStyle w:val="Hipervnculo"/>
+                <w:noProof/>
+              </w:rPr>
+              <w:t>olítica de versiones</w:t>
             </w:r>
             <w:r>
               <w:rPr>
@@ -6539,6 +6547,7 @@
     <w:rsidRoot w:val="00A1058C"/>
     <w:rsid w:val="00136372"/>
     <w:rsid w:val="00313D53"/>
+    <w:rsid w:val="00985F1E"/>
     <w:rsid w:val="009E0013"/>
     <w:rsid w:val="00A1058C"/>
   </w:rsids>

</xml_diff>

<commit_message>
Actualización de la estrategia de ramas
Se ha concretado quié puede hacer merge entre ramas
</commit_message>
<xml_diff>
--- a/src/main/resources/doc/Informes técnicos/S2/2.Informe técnico gestión de la configuración.docx
+++ b/src/main/resources/doc/Informes técnicos/S2/2.Informe técnico gestión de la configuración.docx
@@ -1148,7 +1148,27 @@
         <w:t>”</w:t>
       </w:r>
       <w:r>
-        <w:t xml:space="preserve"> será actualizada desde la familia de ramas </w:t>
+        <w:t xml:space="preserve"> será actualizada </w:t>
+      </w:r>
+      <w:r>
+        <w:t>por e</w:t>
+      </w:r>
+      <w:r>
+        <w:t>l</w:t>
+      </w:r>
+      <w:r>
+        <w:t xml:space="preserve"> Scrum </w:t>
+      </w:r>
+      <w:proofErr w:type="gramStart"/>
+      <w:r>
+        <w:t>Master</w:t>
+      </w:r>
+      <w:proofErr w:type="gramEnd"/>
+      <w:r>
+        <w:t xml:space="preserve"> </w:t>
+      </w:r>
+      <w:r>
+        <w:t xml:space="preserve">desde la familia de ramas </w:t>
       </w:r>
       <w:r>
         <w:rPr>
@@ -1181,7 +1201,13 @@
         <w:t xml:space="preserve"> </w:t>
       </w:r>
       <w:r>
-        <w:t xml:space="preserve">una vez se tenga una funcionalidad totalmente implementada, siendo esta actualización un nuevo </w:t>
+        <w:t>una vez se tenga una funcionalidad totalmente implementada</w:t>
+      </w:r>
+      <w:r>
+        <w:t xml:space="preserve"> y revisada</w:t>
+      </w:r>
+      <w:r>
+        <w:t xml:space="preserve">, siendo esta actualización un nuevo </w:t>
       </w:r>
       <w:proofErr w:type="spellStart"/>
       <w:r>
@@ -1277,13 +1303,20 @@
       <w:r>
         <w:t xml:space="preserve">. Cabe destacar, </w:t>
       </w:r>
-      <w:proofErr w:type="gramStart"/>
-      <w:r>
-        <w:t>que</w:t>
-      </w:r>
-      <w:proofErr w:type="gramEnd"/>
-      <w:r>
-        <w:t xml:space="preserve"> en caso de encontrar algún fallo o modificación en esta rama, el cambio será realizado desde la rama </w:t>
+      <w:r>
+        <w:t>que,</w:t>
+      </w:r>
+      <w:r>
+        <w:t xml:space="preserve"> en caso de encontrar algún fallo o </w:t>
+      </w:r>
+      <w:r>
+        <w:t xml:space="preserve">se quiera realizar una </w:t>
+      </w:r>
+      <w:r>
+        <w:t xml:space="preserve">modificación </w:t>
+      </w:r>
+      <w:r>
+        <w:t xml:space="preserve">de la funcionalidad que se acaba de actualizar en </w:t>
       </w:r>
       <w:r>
         <w:rPr>
@@ -1298,6 +1331,35 @@
           <w:i/>
           <w:iCs/>
         </w:rPr>
+        <w:t>develop</w:t>
+      </w:r>
+      <w:proofErr w:type="spellEnd"/>
+      <w:r>
+        <w:rPr>
+          <w:i/>
+          <w:iCs/>
+        </w:rPr>
+        <w:t>”</w:t>
+      </w:r>
+      <w:r>
+        <w:t>;</w:t>
+      </w:r>
+      <w:r>
+        <w:t xml:space="preserve"> el cambio será realizado desde la rama </w:t>
+      </w:r>
+      <w:r>
+        <w:rPr>
+          <w:i/>
+          <w:iCs/>
+        </w:rPr>
+        <w:t>“</w:t>
+      </w:r>
+      <w:proofErr w:type="spellStart"/>
+      <w:r>
+        <w:rPr>
+          <w:i/>
+          <w:iCs/>
+        </w:rPr>
         <w:t>feature</w:t>
       </w:r>
       <w:proofErr w:type="spellEnd"/>
@@ -1332,7 +1394,20 @@
           <w:i/>
           <w:iCs/>
         </w:rPr>
-        <w:t>”.</w:t>
+        <w:t>”</w:t>
+      </w:r>
+      <w:r>
+        <w:rPr>
+          <w:i/>
+          <w:iCs/>
+        </w:rPr>
+        <w:t xml:space="preserve"> </w:t>
+      </w:r>
+      <w:r>
+        <w:t>(a no ser que sea un cambio trivial)</w:t>
+      </w:r>
+      <w:r>
+        <w:t>.</w:t>
       </w:r>
     </w:p>
     <w:p>
@@ -1578,23 +1653,26 @@
       </w:r>
       <w:proofErr w:type="spellEnd"/>
       <w:r>
-        <w:t xml:space="preserve">-forward. El parámetro por añadir será:       </w:t>
-      </w:r>
+        <w:t>-forward. El parámetro por añadir será:</w:t>
+      </w:r>
+      <w:r>
+        <w:t xml:space="preserve"> </w:t>
+      </w:r>
+      <w:r>
+        <w:t>“--no-</w:t>
+      </w:r>
+      <w:proofErr w:type="spellStart"/>
       <w:proofErr w:type="gramStart"/>
       <w:r>
-        <w:t xml:space="preserve">   “</w:t>
+        <w:t>ff</w:t>
+      </w:r>
+      <w:proofErr w:type="spellEnd"/>
+      <w:r>
+        <w:t xml:space="preserve"> ”</w:t>
       </w:r>
       <w:proofErr w:type="gramEnd"/>
       <w:r>
-        <w:t>--no-</w:t>
-      </w:r>
-      <w:proofErr w:type="spellStart"/>
-      <w:r>
-        <w:t>ff</w:t>
-      </w:r>
-      <w:proofErr w:type="spellEnd"/>
-      <w:r>
-        <w:t xml:space="preserve"> ”.</w:t>
+        <w:t>.</w:t>
       </w:r>
     </w:p>
     <w:p>
@@ -1754,7 +1832,48 @@
         <w:t xml:space="preserve"> </w:t>
       </w:r>
       <w:r>
-        <w:t>Este lo realizará la persona que tenía asignada esa tarea.</w:t>
+        <w:t>Este lo realizará la persona que tenía asignada esa tarea</w:t>
+      </w:r>
+      <w:r>
+        <w:t xml:space="preserve">, pero solo el Scrum </w:t>
+      </w:r>
+      <w:proofErr w:type="gramStart"/>
+      <w:r>
+        <w:t>Master</w:t>
+      </w:r>
+      <w:proofErr w:type="gramEnd"/>
+      <w:r>
+        <w:t xml:space="preserve"> podrá terminar esta acción, es decir, solo el Scrum Master puede subir cambios a la rama </w:t>
+      </w:r>
+      <w:r>
+        <w:rPr>
+          <w:i/>
+          <w:iCs/>
+        </w:rPr>
+        <w:t>“</w:t>
+      </w:r>
+      <w:proofErr w:type="spellStart"/>
+      <w:r>
+        <w:rPr>
+          <w:i/>
+          <w:iCs/>
+        </w:rPr>
+        <w:t>develop</w:t>
+      </w:r>
+      <w:proofErr w:type="spellEnd"/>
+      <w:r>
+        <w:rPr>
+          <w:i/>
+          <w:iCs/>
+        </w:rPr>
+        <w:t>”</w:t>
+      </w:r>
+      <w:r>
+        <w:rPr>
+          <w:i/>
+          <w:iCs/>
+        </w:rPr>
+        <w:t>.</w:t>
       </w:r>
     </w:p>
     <w:p>
@@ -1789,7 +1908,13 @@
         <w:t>”</w:t>
       </w:r>
       <w:r>
-        <w:t xml:space="preserve"> corresponde a una tarea de documentación se pueden dar tres escenarios. Si la tarea está asignada a todos los miembros del grupo, la persona que revisará esa tarea será el Scrum </w:t>
+        <w:t xml:space="preserve"> corresponde a una tarea de documentación</w:t>
+      </w:r>
+      <w:r>
+        <w:t xml:space="preserve"> y esta </w:t>
+      </w:r>
+      <w:r>
+        <w:t xml:space="preserve">está asignada a todos los miembros del grupo, la persona que revisará esa tarea será el Scrum </w:t>
       </w:r>
       <w:proofErr w:type="gramStart"/>
       <w:r>
@@ -1797,7 +1922,24 @@
       </w:r>
       <w:proofErr w:type="gramEnd"/>
       <w:r>
-        <w:t xml:space="preserve">, y además será el encargado de hacer el </w:t>
+        <w:t xml:space="preserve">. </w:t>
+      </w:r>
+      <w:r>
+        <w:t>Si no, se seguirán las normas explicadas anteriormente. En cualquier caso</w:t>
+      </w:r>
+      <w:r>
+        <w:t>,</w:t>
+      </w:r>
+      <w:r>
+        <w:t xml:space="preserve"> el Scrum </w:t>
+      </w:r>
+      <w:proofErr w:type="gramStart"/>
+      <w:r>
+        <w:t>Master</w:t>
+      </w:r>
+      <w:proofErr w:type="gramEnd"/>
+      <w:r>
+        <w:t xml:space="preserve"> es el encargado de hacer el </w:t>
       </w:r>
       <w:proofErr w:type="spellStart"/>
       <w:r>
@@ -1805,7 +1947,7 @@
       </w:r>
       <w:proofErr w:type="spellEnd"/>
       <w:r>
-        <w:t xml:space="preserve"> con </w:t>
+        <w:t xml:space="preserve"> con la rama </w:t>
       </w:r>
       <w:r>
         <w:rPr>
@@ -1829,33 +1971,6 @@
           <w:iCs/>
         </w:rPr>
         <w:t>”.</w:t>
-      </w:r>
-      <w:r>
-        <w:t xml:space="preserve"> Si la tarea está asignada a un miembro del grupo diferente al Scrum </w:t>
-      </w:r>
-      <w:proofErr w:type="gramStart"/>
-      <w:r>
-        <w:t>Master</w:t>
-      </w:r>
-      <w:proofErr w:type="gramEnd"/>
-      <w:r>
-        <w:t xml:space="preserve">, sucederá lo mismo que el caso anterior. Finalmente, si la tarea está asignada al Scrum </w:t>
-      </w:r>
-      <w:proofErr w:type="gramStart"/>
-      <w:r>
-        <w:t>Master</w:t>
-      </w:r>
-      <w:proofErr w:type="gramEnd"/>
-      <w:r>
-        <w:t xml:space="preserve">, otro miembro del equipo tendrá que revisar el documento. Como se puede ver, en cualquier caso, una tarea de tipo documento siempre será cerrada por el Scrum </w:t>
-      </w:r>
-      <w:proofErr w:type="gramStart"/>
-      <w:r>
-        <w:t>Master</w:t>
-      </w:r>
-      <w:proofErr w:type="gramEnd"/>
-      <w:r>
-        <w:t>.</w:t>
       </w:r>
     </w:p>
     <w:p>
@@ -2095,11 +2210,9 @@
       <w:r>
         <w:t xml:space="preserve"> tendrá </w:t>
       </w:r>
-      <w:proofErr w:type="gramStart"/>
-      <w:r>
-        <w:t>una tag</w:t>
-      </w:r>
-      <w:proofErr w:type="gramEnd"/>
+      <w:r>
+        <w:t>un tag</w:t>
+      </w:r>
       <w:r>
         <w:t xml:space="preserve"> asociada indicando el nombre de esta.</w:t>
       </w:r>
@@ -2317,7 +2430,11 @@
         <w:jc w:val="both"/>
       </w:pPr>
       <w:r>
-        <w:t>La Y representan cambios menores, es decir, este número se incrementará una unidad cuando se haya hecho algún cambio significativo en el sistema pero que realmente no cambie en sí la API de la aplicación. Estos cambios serán añadir pequeñas funcionalidades o cambiar algunas funcionalidades sin alterar en gran medida cómo estaban realizadas. Finalmente, también en estos cambios se incluyen la solución de errores no muy esenciales que se hayan producido en el sistema, siempre y cuando este error no haya surgido cuando el sistema está ya en producción.</w:t>
+        <w:t xml:space="preserve">La Y representan cambios menores, es decir, este número se incrementará una unidad cuando se haya hecho algún cambio significativo en el sistema pero que realmente no cambie en sí la API de la aplicación. Estos cambios serán añadir pequeñas funcionalidades o cambiar algunas funcionalidades sin alterar en gran medida cómo estaban realizadas. Finalmente, también en estos cambios se incluyen la solución de errores no muy esenciales que se hayan producido </w:t>
+      </w:r>
+      <w:r>
+        <w:lastRenderedPageBreak/>
+        <w:t>en el sistema, siempre y cuando este error no haya surgido cuando el sistema está ya en producción.</w:t>
       </w:r>
     </w:p>
     <w:p>
@@ -2326,7 +2443,6 @@
         <w:jc w:val="both"/>
       </w:pPr>
       <w:r>
-        <w:lastRenderedPageBreak/>
         <w:t>La Z representa solución de errores, es decir, este número se incrementará en una unidad cuando se haya solucionado un error significativo en el sistema. Estos errores incluyen bugs solucionados una vez el sistema está en producción o la solución de errores significativos cuando ya una funcionalidad estaba completada y terminada (aunque aún no forme parte de la versión en producción.</w:t>
       </w:r>
     </w:p>
@@ -6547,6 +6663,7 @@
     <w:rsidRoot w:val="00A1058C"/>
     <w:rsid w:val="00136372"/>
     <w:rsid w:val="00313D53"/>
+    <w:rsid w:val="00393F37"/>
     <w:rsid w:val="00985F1E"/>
     <w:rsid w:val="009E0013"/>
     <w:rsid w:val="00A1058C"/>

</xml_diff>